<commit_message>
Finalized SRS, SDD and 30% presentation
</commit_message>
<xml_diff>
--- a/30%/FurnishARt SDD.docx
+++ b/30%/FurnishARt SDD.docx
@@ -186,11 +186,11 @@
           <w:b/>
           <w:color w:val="000000"/>
           <w:kern w:val="28"/>
-          <w:sz w:val="64"/>
+          <w:sz w:val="56"/>
           <w:szCs w:val="20"/>
           <w:lang w:val="en-US"/>
         </w:rPr>
-        <w:t xml:space="preserve">Project Proposal </w:t>
+        <w:t xml:space="preserve">SOFTWARE DESIGN DESCRIPTION </w:t>
       </w:r>
       <w:r>
         <w:rPr>
@@ -214,7 +214,7 @@
           <w:szCs w:val="32"/>
           <w:lang w:val="en-US"/>
         </w:rPr>
-        <w:t>(SCOPE DOCUMENT)</w:t>
+        <w:t>(SDD DOCUMENT)</w:t>
       </w:r>
     </w:p>
     <w:p>
@@ -242,18 +242,6 @@
           <w:lang w:val="en-US"/>
         </w:rPr>
         <w:t>for</w:t>
-      </w:r>
-      <w:r>
-        <w:rPr>
-          <w:rFonts w:asciiTheme="majorBidi" w:eastAsia="Times New Roman" w:hAnsiTheme="majorBidi" w:cstheme="majorBidi"/>
-          <w:b/>
-          <w:color w:val="000000"/>
-          <w:kern w:val="28"/>
-          <w:sz w:val="64"/>
-          <w:szCs w:val="20"/>
-          <w:lang w:val="en-US"/>
-        </w:rPr>
-        <w:br/>
       </w:r>
     </w:p>
     <w:p>
@@ -707,6 +695,20 @@
       <w:r>
         <w:rPr>
           <w:rFonts w:asciiTheme="majorBidi" w:eastAsia="Times New Roman" w:hAnsiTheme="majorBidi" w:cstheme="majorBidi"/>
+          <w:b/>
+          <w:bCs/>
+          <w:i/>
+          <w:iCs/>
+          <w:color w:val="000000"/>
+          <w:sz w:val="36"/>
+          <w:szCs w:val="36"/>
+          <w:lang w:val="en-US"/>
+        </w:rPr>
+        <w:t>)</w:t>
+      </w:r>
+      <w:r>
+        <w:rPr>
+          <w:rFonts w:asciiTheme="majorBidi" w:eastAsia="Times New Roman" w:hAnsiTheme="majorBidi" w:cstheme="majorBidi"/>
           <w:bCs/>
           <w:i/>
           <w:iCs/>
@@ -772,7 +774,7 @@
           <w:tab w:val="left" w:pos="360"/>
           <w:tab w:val="right" w:leader="dot" w:pos="9360"/>
         </w:tabs>
-        <w:spacing w:before="120" w:after="120" w:line="220" w:lineRule="exact"/>
+        <w:spacing w:before="240" w:after="120" w:line="220" w:lineRule="exact"/>
         <w:ind w:left="360" w:hanging="360"/>
         <w:jc w:val="both"/>
         <w:rPr>
@@ -895,7 +897,7 @@
           <w:tab w:val="left" w:pos="360"/>
           <w:tab w:val="right" w:leader="dot" w:pos="9360"/>
         </w:tabs>
-        <w:spacing w:before="120" w:after="120" w:line="220" w:lineRule="exact"/>
+        <w:spacing w:before="240" w:after="120" w:line="220" w:lineRule="exact"/>
         <w:ind w:left="360" w:hanging="360"/>
         <w:jc w:val="both"/>
         <w:rPr>
@@ -1010,7 +1012,7 @@
           <w:tab w:val="left" w:pos="360"/>
           <w:tab w:val="right" w:leader="dot" w:pos="9360"/>
         </w:tabs>
-        <w:spacing w:before="120" w:after="120" w:line="220" w:lineRule="exact"/>
+        <w:spacing w:before="240" w:after="120" w:line="220" w:lineRule="exact"/>
         <w:ind w:left="360" w:hanging="360"/>
         <w:jc w:val="both"/>
         <w:rPr>
@@ -1125,7 +1127,7 @@
           <w:tab w:val="left" w:pos="360"/>
           <w:tab w:val="right" w:leader="dot" w:pos="9360"/>
         </w:tabs>
-        <w:spacing w:before="120" w:after="120" w:line="220" w:lineRule="exact"/>
+        <w:spacing w:before="240" w:after="120" w:line="220" w:lineRule="exact"/>
         <w:ind w:left="360" w:hanging="360"/>
         <w:jc w:val="both"/>
         <w:rPr>
@@ -1240,7 +1242,7 @@
           <w:tab w:val="left" w:pos="960"/>
           <w:tab w:val="right" w:leader="dot" w:pos="9360"/>
         </w:tabs>
-        <w:spacing w:before="120" w:after="120" w:line="220" w:lineRule="exact"/>
+        <w:spacing w:before="240" w:after="120" w:line="220" w:lineRule="exact"/>
         <w:ind w:left="270"/>
         <w:jc w:val="both"/>
         <w:rPr>
@@ -1338,7 +1340,7 @@
           <w:tab w:val="left" w:pos="960"/>
           <w:tab w:val="right" w:leader="dot" w:pos="9360"/>
         </w:tabs>
-        <w:spacing w:before="120" w:after="120" w:line="220" w:lineRule="exact"/>
+        <w:spacing w:before="240" w:after="120" w:line="220" w:lineRule="exact"/>
         <w:ind w:left="270"/>
         <w:jc w:val="both"/>
         <w:rPr>
@@ -1436,7 +1438,7 @@
           <w:tab w:val="left" w:pos="360"/>
           <w:tab w:val="right" w:leader="dot" w:pos="9360"/>
         </w:tabs>
-        <w:spacing w:before="120" w:after="120" w:line="220" w:lineRule="exact"/>
+        <w:spacing w:before="240" w:after="120" w:line="220" w:lineRule="exact"/>
         <w:ind w:left="360" w:hanging="360"/>
         <w:jc w:val="both"/>
         <w:rPr>
@@ -1551,7 +1553,7 @@
           <w:tab w:val="left" w:pos="360"/>
           <w:tab w:val="right" w:leader="dot" w:pos="9360"/>
         </w:tabs>
-        <w:spacing w:before="120" w:after="120" w:line="220" w:lineRule="exact"/>
+        <w:spacing w:before="240" w:after="120" w:line="220" w:lineRule="exact"/>
         <w:ind w:left="360" w:hanging="360"/>
         <w:jc w:val="both"/>
         <w:rPr>
@@ -1666,7 +1668,7 @@
           <w:tab w:val="left" w:pos="960"/>
           <w:tab w:val="right" w:leader="dot" w:pos="9360"/>
         </w:tabs>
-        <w:spacing w:before="120" w:after="120" w:line="220" w:lineRule="exact"/>
+        <w:spacing w:before="240" w:after="120" w:line="220" w:lineRule="exact"/>
         <w:ind w:left="270"/>
         <w:jc w:val="both"/>
         <w:rPr>
@@ -1764,7 +1766,7 @@
           <w:tab w:val="left" w:pos="360"/>
           <w:tab w:val="right" w:leader="dot" w:pos="9360"/>
         </w:tabs>
-        <w:spacing w:before="120" w:after="120" w:line="220" w:lineRule="exact"/>
+        <w:spacing w:before="240" w:after="120" w:line="220" w:lineRule="exact"/>
         <w:ind w:left="360" w:hanging="360"/>
         <w:jc w:val="both"/>
         <w:rPr>
@@ -1879,7 +1881,7 @@
           <w:tab w:val="left" w:pos="360"/>
           <w:tab w:val="right" w:leader="dot" w:pos="9360"/>
         </w:tabs>
-        <w:spacing w:before="120" w:after="120" w:line="220" w:lineRule="exact"/>
+        <w:spacing w:before="240" w:after="120" w:line="220" w:lineRule="exact"/>
         <w:ind w:left="360" w:hanging="360"/>
         <w:jc w:val="both"/>
         <w:rPr>
@@ -1994,7 +1996,7 @@
           <w:tab w:val="left" w:pos="360"/>
           <w:tab w:val="right" w:leader="dot" w:pos="9360"/>
         </w:tabs>
-        <w:spacing w:before="120" w:after="120" w:line="220" w:lineRule="exact"/>
+        <w:spacing w:before="240" w:after="120" w:line="220" w:lineRule="exact"/>
         <w:ind w:left="360" w:hanging="360"/>
         <w:jc w:val="both"/>
         <w:rPr>
@@ -2109,7 +2111,7 @@
           <w:tab w:val="left" w:pos="960"/>
           <w:tab w:val="right" w:leader="dot" w:pos="9360"/>
         </w:tabs>
-        <w:spacing w:before="120" w:after="120" w:line="220" w:lineRule="exact"/>
+        <w:spacing w:before="240" w:after="120" w:line="220" w:lineRule="exact"/>
         <w:ind w:left="270"/>
         <w:jc w:val="both"/>
         <w:rPr>
@@ -2206,7 +2208,7 @@
         <w:tabs>
           <w:tab w:val="right" w:leader="dot" w:pos="9360"/>
         </w:tabs>
-        <w:spacing w:before="120" w:after="120" w:line="220" w:lineRule="exact"/>
+        <w:spacing w:before="240" w:after="120" w:line="220" w:lineRule="exact"/>
         <w:ind w:left="270"/>
         <w:jc w:val="both"/>
         <w:rPr>
@@ -2294,7 +2296,7 @@
           <w:tab w:val="left" w:pos="360"/>
           <w:tab w:val="right" w:leader="dot" w:pos="9360"/>
         </w:tabs>
-        <w:spacing w:before="120" w:after="120" w:line="220" w:lineRule="exact"/>
+        <w:spacing w:before="240" w:after="120" w:line="220" w:lineRule="exact"/>
         <w:ind w:left="360" w:hanging="360"/>
         <w:jc w:val="both"/>
         <w:rPr>
@@ -2409,7 +2411,7 @@
           <w:tab w:val="left" w:pos="360"/>
           <w:tab w:val="right" w:leader="dot" w:pos="9360"/>
         </w:tabs>
-        <w:spacing w:before="120" w:after="120" w:line="220" w:lineRule="exact"/>
+        <w:spacing w:before="240" w:after="120" w:line="220" w:lineRule="exact"/>
         <w:ind w:left="360" w:hanging="360"/>
         <w:jc w:val="both"/>
         <w:rPr>
@@ -2840,25 +2842,7 @@
                 <w:b/>
                 <w:sz w:val="18"/>
               </w:rPr>
-              <w:t>*</w:t>
-            </w:r>
-            <w:proofErr w:type="gramStart"/>
-            <w:r>
-              <w:rPr>
-                <w:rFonts w:asciiTheme="majorBidi" w:hAnsiTheme="majorBidi" w:cstheme="majorBidi"/>
-                <w:b/>
-                <w:sz w:val="18"/>
-              </w:rPr>
-              <w:t>include</w:t>
-            </w:r>
-            <w:proofErr w:type="gramEnd"/>
-            <w:r>
-              <w:rPr>
-                <w:rFonts w:asciiTheme="majorBidi" w:hAnsiTheme="majorBidi" w:cstheme="majorBidi"/>
-                <w:b/>
-                <w:sz w:val="18"/>
-              </w:rPr>
-              <w:t xml:space="preserve"> the ones given at scope time both in doc and presentation</w:t>
+              <w:t>*include the ones given at scope time both in doc and presentation</w:t>
             </w:r>
           </w:p>
         </w:tc>
@@ -3432,36 +3416,55 @@
     </w:p>
     <w:p>
       <w:pPr>
+        <w:rPr>
+          <w:lang w:eastAsia="en-PK"/>
+        </w:rPr>
+      </w:pPr>
+    </w:p>
+    <w:p>
+      <w:pPr>
         <w:pStyle w:val="Heading2"/>
       </w:pPr>
       <w:r>
         <w:lastRenderedPageBreak/>
-        <w:t>Class Diagram</w:t>
-      </w:r>
-    </w:p>
-    <w:p>
-      <w:pPr>
-        <w:rPr>
-          <w:lang w:val="en-US"/>
-        </w:rPr>
-      </w:pPr>
-    </w:p>
-    <w:p>
-      <w:pPr>
-        <w:rPr>
-          <w:lang w:val="en-PK"/>
-        </w:rPr>
-      </w:pPr>
-      <w:r>
-        <w:rPr>
-          <w:noProof/>
-          <w:lang w:val="en-PK"/>
+        <w:t>Architectural</w:t>
+      </w:r>
+      <w:r>
+        <w:t xml:space="preserve"> Diagram</w:t>
+      </w:r>
+      <w:r>
+        <w:t>:</w:t>
+      </w:r>
+    </w:p>
+    <w:p>
+      <w:pPr>
+        <w:rPr>
+          <w:lang w:val="en-US"/>
+        </w:rPr>
+      </w:pPr>
+    </w:p>
+    <w:p>
+      <w:pPr>
+        <w:rPr>
+          <w:lang w:val="en-US"/>
+        </w:rPr>
+      </w:pPr>
+    </w:p>
+    <w:p>
+      <w:pPr>
+        <w:rPr>
+          <w:lang w:val="en-PK" w:eastAsia="en-PK"/>
+        </w:rPr>
+      </w:pPr>
+      <w:r>
+        <w:rPr>
+          <w:lang w:val="en-PK" w:eastAsia="en-PK"/>
         </w:rPr>
         <w:drawing>
-          <wp:inline distT="0" distB="0" distL="0" distR="0" wp14:anchorId="4616BAC1" wp14:editId="7294F945">
-            <wp:extent cx="6289964" cy="6183630"/>
-            <wp:effectExtent l="0" t="0" r="0" b="7620"/>
-            <wp:docPr id="2007472485" name="Picture 2"/>
+          <wp:inline distT="0" distB="0" distL="0" distR="0" wp14:anchorId="3DE9FB94" wp14:editId="02BF14A7">
+            <wp:extent cx="6544181" cy="4021667"/>
+            <wp:effectExtent l="0" t="0" r="9525" b="0"/>
+            <wp:docPr id="678746059" name="Picture 2" descr="A screenshot of a computer&#10;&#10;Description automatically generated"/>
             <wp:cNvGraphicFramePr>
               <a:graphicFrameLocks xmlns:a="http://schemas.openxmlformats.org/drawingml/2006/main" noChangeAspect="1"/>
             </wp:cNvGraphicFramePr>
@@ -3469,7 +3472,7 @@
               <a:graphicData uri="http://schemas.openxmlformats.org/drawingml/2006/picture">
                 <pic:pic xmlns:pic="http://schemas.openxmlformats.org/drawingml/2006/picture">
                   <pic:nvPicPr>
-                    <pic:cNvPr id="0" name="Picture 6"/>
+                    <pic:cNvPr id="678746059" name="Picture 2" descr="A screenshot of a computer&#10;&#10;Description automatically generated"/>
                     <pic:cNvPicPr>
                       <a:picLocks noChangeAspect="1" noChangeArrowheads="1"/>
                     </pic:cNvPicPr>
@@ -3490,7 +3493,7 @@
                   <pic:spPr bwMode="auto">
                     <a:xfrm>
                       <a:off x="0" y="0"/>
-                      <a:ext cx="6293591" cy="6187196"/>
+                      <a:ext cx="6569081" cy="4036969"/>
                     </a:xfrm>
                     <a:prstGeom prst="rect">
                       <a:avLst/>
@@ -3510,37 +3513,79 @@
     <w:p>
       <w:pPr>
         <w:rPr>
-          <w:lang w:val="en-US"/>
-        </w:rPr>
-      </w:pPr>
-    </w:p>
-    <w:p>
-      <w:pPr>
-        <w:rPr>
-          <w:lang w:val="en-US"/>
-        </w:rPr>
-      </w:pPr>
-    </w:p>
-    <w:p>
-      <w:pPr>
-        <w:rPr>
-          <w:lang w:val="en-US"/>
-        </w:rPr>
-      </w:pPr>
-    </w:p>
-    <w:p>
-      <w:pPr>
-        <w:rPr>
-          <w:lang w:val="en-US"/>
-        </w:rPr>
-      </w:pPr>
-    </w:p>
-    <w:p>
-      <w:pPr>
-        <w:rPr>
-          <w:lang w:val="en-US"/>
-        </w:rPr>
-      </w:pPr>
+          <w:lang w:eastAsia="en-PK"/>
+        </w:rPr>
+      </w:pPr>
+    </w:p>
+    <w:p>
+      <w:pPr>
+        <w:pStyle w:val="Heading2"/>
+      </w:pPr>
+      <w:r>
+        <w:lastRenderedPageBreak/>
+        <w:t>Class Diagram</w:t>
+      </w:r>
+    </w:p>
+    <w:p>
+      <w:pPr>
+        <w:rPr>
+          <w:lang w:val="en-US"/>
+        </w:rPr>
+      </w:pPr>
+      <w:r>
+        <w:rPr>
+          <w:noProof/>
+          <w:lang w:val="en-PK"/>
+        </w:rPr>
+        <w:drawing>
+          <wp:inline distT="0" distB="0" distL="0" distR="0" wp14:anchorId="68B41114" wp14:editId="4A979B97">
+            <wp:extent cx="5943600" cy="7680325"/>
+            <wp:effectExtent l="0" t="0" r="0" b="0"/>
+            <wp:docPr id="995885381" name="Picture 2" descr="A diagram of a computer program&#10;&#10;Description automatically generated with medium confidence"/>
+            <wp:cNvGraphicFramePr>
+              <a:graphicFrameLocks xmlns:a="http://schemas.openxmlformats.org/drawingml/2006/main" noChangeAspect="1"/>
+            </wp:cNvGraphicFramePr>
+            <a:graphic xmlns:a="http://schemas.openxmlformats.org/drawingml/2006/main">
+              <a:graphicData uri="http://schemas.openxmlformats.org/drawingml/2006/picture">
+                <pic:pic xmlns:pic="http://schemas.openxmlformats.org/drawingml/2006/picture">
+                  <pic:nvPicPr>
+                    <pic:cNvPr id="995885381" name="Picture 2" descr="A diagram of a computer program&#10;&#10;Description automatically generated with medium confidence"/>
+                    <pic:cNvPicPr>
+                      <a:picLocks noChangeAspect="1" noChangeArrowheads="1"/>
+                    </pic:cNvPicPr>
+                  </pic:nvPicPr>
+                  <pic:blipFill>
+                    <a:blip r:embed="rId13">
+                      <a:extLst>
+                        <a:ext uri="{28A0092B-C50C-407E-A947-70E740481C1C}">
+                          <a14:useLocalDpi xmlns:a14="http://schemas.microsoft.com/office/drawing/2010/main" val="0"/>
+                        </a:ext>
+                      </a:extLst>
+                    </a:blip>
+                    <a:srcRect/>
+                    <a:stretch>
+                      <a:fillRect/>
+                    </a:stretch>
+                  </pic:blipFill>
+                  <pic:spPr bwMode="auto">
+                    <a:xfrm>
+                      <a:off x="0" y="0"/>
+                      <a:ext cx="5943600" cy="7680325"/>
+                    </a:xfrm>
+                    <a:prstGeom prst="rect">
+                      <a:avLst/>
+                    </a:prstGeom>
+                    <a:noFill/>
+                    <a:ln>
+                      <a:noFill/>
+                    </a:ln>
+                  </pic:spPr>
+                </pic:pic>
+              </a:graphicData>
+            </a:graphic>
+          </wp:inline>
+        </w:drawing>
+      </w:r>
     </w:p>
     <w:p>
       <w:pPr>
@@ -3593,7 +3638,7 @@
                     </pic:cNvPicPr>
                   </pic:nvPicPr>
                   <pic:blipFill>
-                    <a:blip r:embed="rId13" cstate="print">
+                    <a:blip r:embed="rId14" cstate="print">
                       <a:extLst>
                         <a:ext uri="{28A0092B-C50C-407E-A947-70E740481C1C}">
                           <a14:useLocalDpi xmlns:a14="http://schemas.microsoft.com/office/drawing/2010/main" val="0"/>
@@ -3884,7 +3929,7 @@
                     </pic:cNvPicPr>
                   </pic:nvPicPr>
                   <pic:blipFill>
-                    <a:blip r:embed="rId14">
+                    <a:blip r:embed="rId15">
                       <a:extLst>
                         <a:ext uri="{28A0092B-C50C-407E-A947-70E740481C1C}">
                           <a14:useLocalDpi xmlns:a14="http://schemas.microsoft.com/office/drawing/2010/main" val="0"/>
@@ -4186,7 +4231,7 @@
       </w:pPr>
       <w:r>
         <w:lastRenderedPageBreak/>
-        <w:t>ERD Diagram:</w:t>
+        <w:t>ER Diagram:</w:t>
       </w:r>
     </w:p>
     <w:p>
@@ -4226,7 +4271,7 @@
                     </pic:cNvPicPr>
                   </pic:nvPicPr>
                   <pic:blipFill>
-                    <a:blip r:embed="rId15" cstate="print">
+                    <a:blip r:embed="rId16" cstate="print">
                       <a:extLst>
                         <a:ext uri="{28A0092B-C50C-407E-A947-70E740481C1C}">
                           <a14:useLocalDpi xmlns:a14="http://schemas.microsoft.com/office/drawing/2010/main" val="0"/>
@@ -4446,8 +4491,969 @@
         </w:rPr>
       </w:pPr>
     </w:p>
+    <w:p>
+      <w:pPr>
+        <w:rPr>
+          <w:lang w:val="en-US"/>
+        </w:rPr>
+      </w:pPr>
+    </w:p>
+    <w:p>
+      <w:pPr>
+        <w:rPr>
+          <w:lang w:val="en-US"/>
+        </w:rPr>
+      </w:pPr>
+    </w:p>
+    <w:p>
+      <w:pPr>
+        <w:rPr>
+          <w:lang w:val="en-US"/>
+        </w:rPr>
+      </w:pPr>
+    </w:p>
+    <w:p>
+      <w:pPr>
+        <w:pStyle w:val="Heading2"/>
+      </w:pPr>
+      <w:r>
+        <w:lastRenderedPageBreak/>
+        <w:t>Activity</w:t>
+      </w:r>
+      <w:r>
+        <w:t xml:space="preserve"> Diagram:</w:t>
+      </w:r>
+    </w:p>
+    <w:p>
+      <w:pPr>
+        <w:rPr>
+          <w:lang w:val="en-US"/>
+        </w:rPr>
+      </w:pPr>
+    </w:p>
+    <w:p>
+      <w:pPr>
+        <w:rPr>
+          <w:lang w:val="en-PK"/>
+        </w:rPr>
+      </w:pPr>
+      <w:r>
+        <w:rPr>
+          <w:noProof/>
+          <w:lang w:val="en-PK"/>
+        </w:rPr>
+        <w:drawing>
+          <wp:inline distT="0" distB="0" distL="0" distR="0" wp14:anchorId="599A1927" wp14:editId="290D16B9">
+            <wp:extent cx="5943600" cy="4914265"/>
+            <wp:effectExtent l="0" t="0" r="0" b="635"/>
+            <wp:docPr id="1061184684" name="Picture 2"/>
+            <wp:cNvGraphicFramePr>
+              <a:graphicFrameLocks xmlns:a="http://schemas.openxmlformats.org/drawingml/2006/main" noChangeAspect="1"/>
+            </wp:cNvGraphicFramePr>
+            <a:graphic xmlns:a="http://schemas.openxmlformats.org/drawingml/2006/main">
+              <a:graphicData uri="http://schemas.openxmlformats.org/drawingml/2006/picture">
+                <pic:pic xmlns:pic="http://schemas.openxmlformats.org/drawingml/2006/picture">
+                  <pic:nvPicPr>
+                    <pic:cNvPr id="0" name="Picture 6"/>
+                    <pic:cNvPicPr>
+                      <a:picLocks noChangeAspect="1" noChangeArrowheads="1"/>
+                    </pic:cNvPicPr>
+                  </pic:nvPicPr>
+                  <pic:blipFill>
+                    <a:blip r:embed="rId17" cstate="print">
+                      <a:extLst>
+                        <a:ext uri="{28A0092B-C50C-407E-A947-70E740481C1C}">
+                          <a14:useLocalDpi xmlns:a14="http://schemas.microsoft.com/office/drawing/2010/main" val="0"/>
+                        </a:ext>
+                      </a:extLst>
+                    </a:blip>
+                    <a:srcRect/>
+                    <a:stretch>
+                      <a:fillRect/>
+                    </a:stretch>
+                  </pic:blipFill>
+                  <pic:spPr bwMode="auto">
+                    <a:xfrm>
+                      <a:off x="0" y="0"/>
+                      <a:ext cx="5943600" cy="4914265"/>
+                    </a:xfrm>
+                    <a:prstGeom prst="rect">
+                      <a:avLst/>
+                    </a:prstGeom>
+                    <a:noFill/>
+                    <a:ln>
+                      <a:noFill/>
+                    </a:ln>
+                  </pic:spPr>
+                </pic:pic>
+              </a:graphicData>
+            </a:graphic>
+          </wp:inline>
+        </w:drawing>
+      </w:r>
+    </w:p>
+    <w:p>
+      <w:pPr>
+        <w:rPr>
+          <w:lang w:val="en-US"/>
+        </w:rPr>
+      </w:pPr>
+    </w:p>
+    <w:p>
+      <w:pPr>
+        <w:rPr>
+          <w:lang w:val="en-US"/>
+        </w:rPr>
+      </w:pPr>
+    </w:p>
+    <w:p>
+      <w:pPr>
+        <w:rPr>
+          <w:lang w:val="en-US"/>
+        </w:rPr>
+      </w:pPr>
+    </w:p>
+    <w:p>
+      <w:pPr>
+        <w:rPr>
+          <w:lang w:val="en-US"/>
+        </w:rPr>
+      </w:pPr>
+    </w:p>
+    <w:p>
+      <w:pPr>
+        <w:rPr>
+          <w:lang w:val="en-US"/>
+        </w:rPr>
+      </w:pPr>
+    </w:p>
+    <w:p>
+      <w:pPr>
+        <w:rPr>
+          <w:lang w:val="en-US"/>
+        </w:rPr>
+      </w:pPr>
+    </w:p>
+    <w:p>
+      <w:pPr>
+        <w:rPr>
+          <w:lang w:val="en-US"/>
+        </w:rPr>
+      </w:pPr>
+    </w:p>
+    <w:p>
+      <w:pPr>
+        <w:rPr>
+          <w:lang w:val="en-US"/>
+        </w:rPr>
+      </w:pPr>
+    </w:p>
+    <w:p>
+      <w:pPr>
+        <w:rPr>
+          <w:lang w:val="en-US"/>
+        </w:rPr>
+      </w:pPr>
+    </w:p>
+    <w:p>
+      <w:pPr>
+        <w:rPr>
+          <w:lang w:val="en-US"/>
+        </w:rPr>
+      </w:pPr>
+    </w:p>
+    <w:p>
+      <w:pPr>
+        <w:pStyle w:val="Heading2"/>
+      </w:pPr>
+      <w:r>
+        <w:lastRenderedPageBreak/>
+        <w:t>Human interface design</w:t>
+      </w:r>
+      <w:r>
+        <w:t>:</w:t>
+      </w:r>
+    </w:p>
+    <w:p>
+      <w:pPr>
+        <w:rPr>
+          <w:b/>
+          <w:bCs/>
+          <w:lang w:val="en-US"/>
+        </w:rPr>
+      </w:pPr>
+      <w:r>
+        <w:rPr>
+          <w:noProof/>
+        </w:rPr>
+        <w:drawing>
+          <wp:inline distT="0" distB="0" distL="0" distR="0" wp14:anchorId="178CAEA9" wp14:editId="1F7FBE95">
+            <wp:extent cx="6389078" cy="4614334"/>
+            <wp:effectExtent l="0" t="0" r="0" b="0"/>
+            <wp:docPr id="2086566320" name="Picture 1"/>
+            <wp:cNvGraphicFramePr>
+              <a:graphicFrameLocks xmlns:a="http://schemas.openxmlformats.org/drawingml/2006/main" noChangeAspect="1"/>
+            </wp:cNvGraphicFramePr>
+            <a:graphic xmlns:a="http://schemas.openxmlformats.org/drawingml/2006/main">
+              <a:graphicData uri="http://schemas.openxmlformats.org/drawingml/2006/picture">
+                <pic:pic xmlns:pic="http://schemas.openxmlformats.org/drawingml/2006/picture">
+                  <pic:nvPicPr>
+                    <pic:cNvPr id="0" name="Picture 1"/>
+                    <pic:cNvPicPr>
+                      <a:picLocks noChangeAspect="1" noChangeArrowheads="1"/>
+                    </pic:cNvPicPr>
+                  </pic:nvPicPr>
+                  <pic:blipFill>
+                    <a:blip r:embed="rId18" cstate="print">
+                      <a:extLst>
+                        <a:ext uri="{28A0092B-C50C-407E-A947-70E740481C1C}">
+                          <a14:useLocalDpi xmlns:a14="http://schemas.microsoft.com/office/drawing/2010/main" val="0"/>
+                        </a:ext>
+                      </a:extLst>
+                    </a:blip>
+                    <a:srcRect/>
+                    <a:stretch>
+                      <a:fillRect/>
+                    </a:stretch>
+                  </pic:blipFill>
+                  <pic:spPr bwMode="auto">
+                    <a:xfrm>
+                      <a:off x="0" y="0"/>
+                      <a:ext cx="6393141" cy="4617268"/>
+                    </a:xfrm>
+                    <a:prstGeom prst="rect">
+                      <a:avLst/>
+                    </a:prstGeom>
+                    <a:noFill/>
+                    <a:ln>
+                      <a:noFill/>
+                    </a:ln>
+                  </pic:spPr>
+                </pic:pic>
+              </a:graphicData>
+            </a:graphic>
+          </wp:inline>
+        </w:drawing>
+      </w:r>
+    </w:p>
+    <w:p>
+      <w:pPr>
+        <w:rPr>
+          <w:b/>
+          <w:bCs/>
+          <w:lang w:val="en-US"/>
+        </w:rPr>
+      </w:pPr>
+    </w:p>
+    <w:p>
+      <w:pPr>
+        <w:rPr>
+          <w:b/>
+          <w:bCs/>
+          <w:lang w:val="en-US"/>
+        </w:rPr>
+      </w:pPr>
+      <w:r>
+        <w:rPr>
+          <w:noProof/>
+        </w:rPr>
+        <w:lastRenderedPageBreak/>
+        <w:drawing>
+          <wp:inline distT="0" distB="0" distL="0" distR="0" wp14:anchorId="2C7E15AD" wp14:editId="24CB1F62">
+            <wp:extent cx="6348180" cy="4639733"/>
+            <wp:effectExtent l="0" t="0" r="0" b="8890"/>
+            <wp:docPr id="1319812839" name="Picture 2" descr="A screenshot of a shop&#10;&#10;Description automatically generated"/>
+            <wp:cNvGraphicFramePr>
+              <a:graphicFrameLocks xmlns:a="http://schemas.openxmlformats.org/drawingml/2006/main" noChangeAspect="1"/>
+            </wp:cNvGraphicFramePr>
+            <a:graphic xmlns:a="http://schemas.openxmlformats.org/drawingml/2006/main">
+              <a:graphicData uri="http://schemas.openxmlformats.org/drawingml/2006/picture">
+                <pic:pic xmlns:pic="http://schemas.openxmlformats.org/drawingml/2006/picture">
+                  <pic:nvPicPr>
+                    <pic:cNvPr id="1319812839" name="Picture 2" descr="A screenshot of a shop&#10;&#10;Description automatically generated"/>
+                    <pic:cNvPicPr>
+                      <a:picLocks noChangeAspect="1" noChangeArrowheads="1"/>
+                    </pic:cNvPicPr>
+                  </pic:nvPicPr>
+                  <pic:blipFill>
+                    <a:blip r:embed="rId19" cstate="print">
+                      <a:extLst>
+                        <a:ext uri="{28A0092B-C50C-407E-A947-70E740481C1C}">
+                          <a14:useLocalDpi xmlns:a14="http://schemas.microsoft.com/office/drawing/2010/main" val="0"/>
+                        </a:ext>
+                      </a:extLst>
+                    </a:blip>
+                    <a:srcRect/>
+                    <a:stretch>
+                      <a:fillRect/>
+                    </a:stretch>
+                  </pic:blipFill>
+                  <pic:spPr bwMode="auto">
+                    <a:xfrm>
+                      <a:off x="0" y="0"/>
+                      <a:ext cx="6351509" cy="4642166"/>
+                    </a:xfrm>
+                    <a:prstGeom prst="rect">
+                      <a:avLst/>
+                    </a:prstGeom>
+                    <a:noFill/>
+                    <a:ln>
+                      <a:noFill/>
+                    </a:ln>
+                  </pic:spPr>
+                </pic:pic>
+              </a:graphicData>
+            </a:graphic>
+          </wp:inline>
+        </w:drawing>
+      </w:r>
+    </w:p>
+    <w:p>
+      <w:pPr>
+        <w:rPr>
+          <w:b/>
+          <w:bCs/>
+          <w:lang w:val="en-US"/>
+        </w:rPr>
+      </w:pPr>
+    </w:p>
+    <w:p>
+      <w:pPr>
+        <w:rPr>
+          <w:b/>
+          <w:bCs/>
+          <w:lang w:val="en-US"/>
+        </w:rPr>
+      </w:pPr>
+      <w:r>
+        <w:rPr>
+          <w:noProof/>
+        </w:rPr>
+        <w:lastRenderedPageBreak/>
+        <w:drawing>
+          <wp:inline distT="0" distB="0" distL="0" distR="0" wp14:anchorId="25C6F4B9" wp14:editId="7B356F1C">
+            <wp:extent cx="5943600" cy="5173980"/>
+            <wp:effectExtent l="0" t="0" r="0" b="7620"/>
+            <wp:docPr id="20094356" name="Picture 6" descr="A close-up of a chair&#10;&#10;Description automatically generated"/>
+            <wp:cNvGraphicFramePr>
+              <a:graphicFrameLocks xmlns:a="http://schemas.openxmlformats.org/drawingml/2006/main" noChangeAspect="1"/>
+            </wp:cNvGraphicFramePr>
+            <a:graphic xmlns:a="http://schemas.openxmlformats.org/drawingml/2006/main">
+              <a:graphicData uri="http://schemas.openxmlformats.org/drawingml/2006/picture">
+                <pic:pic xmlns:pic="http://schemas.openxmlformats.org/drawingml/2006/picture">
+                  <pic:nvPicPr>
+                    <pic:cNvPr id="20094356" name="Picture 6" descr="A close-up of a chair&#10;&#10;Description automatically generated"/>
+                    <pic:cNvPicPr>
+                      <a:picLocks noChangeAspect="1" noChangeArrowheads="1"/>
+                    </pic:cNvPicPr>
+                  </pic:nvPicPr>
+                  <pic:blipFill>
+                    <a:blip r:embed="rId20" cstate="print">
+                      <a:extLst>
+                        <a:ext uri="{28A0092B-C50C-407E-A947-70E740481C1C}">
+                          <a14:useLocalDpi xmlns:a14="http://schemas.microsoft.com/office/drawing/2010/main" val="0"/>
+                        </a:ext>
+                      </a:extLst>
+                    </a:blip>
+                    <a:srcRect/>
+                    <a:stretch>
+                      <a:fillRect/>
+                    </a:stretch>
+                  </pic:blipFill>
+                  <pic:spPr bwMode="auto">
+                    <a:xfrm>
+                      <a:off x="0" y="0"/>
+                      <a:ext cx="5943600" cy="5173980"/>
+                    </a:xfrm>
+                    <a:prstGeom prst="rect">
+                      <a:avLst/>
+                    </a:prstGeom>
+                    <a:noFill/>
+                    <a:ln>
+                      <a:noFill/>
+                    </a:ln>
+                  </pic:spPr>
+                </pic:pic>
+              </a:graphicData>
+            </a:graphic>
+          </wp:inline>
+        </w:drawing>
+      </w:r>
+    </w:p>
+    <w:p>
+      <w:pPr>
+        <w:rPr>
+          <w:b/>
+          <w:bCs/>
+          <w:lang w:val="en-US"/>
+        </w:rPr>
+      </w:pPr>
+      <w:r>
+        <w:rPr>
+          <w:noProof/>
+        </w:rPr>
+        <w:lastRenderedPageBreak/>
+        <w:drawing>
+          <wp:inline distT="0" distB="0" distL="0" distR="0" wp14:anchorId="145CC172" wp14:editId="54D90614">
+            <wp:extent cx="6256421" cy="3225800"/>
+            <wp:effectExtent l="0" t="0" r="0" b="0"/>
+            <wp:docPr id="575651921" name="Picture 3" descr="A screenshot of a computer&#10;&#10;Description automatically generated"/>
+            <wp:cNvGraphicFramePr>
+              <a:graphicFrameLocks xmlns:a="http://schemas.openxmlformats.org/drawingml/2006/main" noChangeAspect="1"/>
+            </wp:cNvGraphicFramePr>
+            <a:graphic xmlns:a="http://schemas.openxmlformats.org/drawingml/2006/main">
+              <a:graphicData uri="http://schemas.openxmlformats.org/drawingml/2006/picture">
+                <pic:pic xmlns:pic="http://schemas.openxmlformats.org/drawingml/2006/picture">
+                  <pic:nvPicPr>
+                    <pic:cNvPr id="575651921" name="Picture 3" descr="A screenshot of a computer&#10;&#10;Description automatically generated"/>
+                    <pic:cNvPicPr>
+                      <a:picLocks noChangeAspect="1" noChangeArrowheads="1"/>
+                    </pic:cNvPicPr>
+                  </pic:nvPicPr>
+                  <pic:blipFill>
+                    <a:blip r:embed="rId21" cstate="print">
+                      <a:extLst>
+                        <a:ext uri="{28A0092B-C50C-407E-A947-70E740481C1C}">
+                          <a14:useLocalDpi xmlns:a14="http://schemas.microsoft.com/office/drawing/2010/main" val="0"/>
+                        </a:ext>
+                      </a:extLst>
+                    </a:blip>
+                    <a:srcRect/>
+                    <a:stretch>
+                      <a:fillRect/>
+                    </a:stretch>
+                  </pic:blipFill>
+                  <pic:spPr bwMode="auto">
+                    <a:xfrm>
+                      <a:off x="0" y="0"/>
+                      <a:ext cx="6262923" cy="3229153"/>
+                    </a:xfrm>
+                    <a:prstGeom prst="rect">
+                      <a:avLst/>
+                    </a:prstGeom>
+                    <a:noFill/>
+                    <a:ln>
+                      <a:noFill/>
+                    </a:ln>
+                  </pic:spPr>
+                </pic:pic>
+              </a:graphicData>
+            </a:graphic>
+          </wp:inline>
+        </w:drawing>
+      </w:r>
+    </w:p>
+    <w:p>
+      <w:pPr>
+        <w:rPr>
+          <w:b/>
+          <w:bCs/>
+          <w:lang w:val="en-US"/>
+        </w:rPr>
+      </w:pPr>
+    </w:p>
+    <w:p>
+      <w:pPr>
+        <w:rPr>
+          <w:b/>
+          <w:bCs/>
+          <w:lang w:val="en-US"/>
+        </w:rPr>
+      </w:pPr>
+    </w:p>
+    <w:p>
+      <w:pPr>
+        <w:rPr>
+          <w:b/>
+          <w:bCs/>
+          <w:lang w:val="en-US"/>
+        </w:rPr>
+      </w:pPr>
+    </w:p>
+    <w:p>
+      <w:pPr>
+        <w:rPr>
+          <w:b/>
+          <w:bCs/>
+          <w:lang w:val="en-US"/>
+        </w:rPr>
+      </w:pPr>
+    </w:p>
+    <w:p>
+      <w:pPr>
+        <w:rPr>
+          <w:b/>
+          <w:bCs/>
+          <w:lang w:val="en-US"/>
+        </w:rPr>
+      </w:pPr>
+    </w:p>
+    <w:p>
+      <w:pPr>
+        <w:rPr>
+          <w:b/>
+          <w:bCs/>
+          <w:lang w:val="en-US"/>
+        </w:rPr>
+      </w:pPr>
+      <w:r>
+        <w:rPr>
+          <w:noProof/>
+        </w:rPr>
+        <w:drawing>
+          <wp:inline distT="0" distB="0" distL="0" distR="0" wp14:anchorId="779C141D" wp14:editId="6ED0A1B8">
+            <wp:extent cx="6486315" cy="3344333"/>
+            <wp:effectExtent l="0" t="0" r="0" b="8890"/>
+            <wp:docPr id="1468285281" name="Picture 4" descr="A screenshot of a computer&#10;&#10;Description automatically generated"/>
+            <wp:cNvGraphicFramePr>
+              <a:graphicFrameLocks xmlns:a="http://schemas.openxmlformats.org/drawingml/2006/main" noChangeAspect="1"/>
+            </wp:cNvGraphicFramePr>
+            <a:graphic xmlns:a="http://schemas.openxmlformats.org/drawingml/2006/main">
+              <a:graphicData uri="http://schemas.openxmlformats.org/drawingml/2006/picture">
+                <pic:pic xmlns:pic="http://schemas.openxmlformats.org/drawingml/2006/picture">
+                  <pic:nvPicPr>
+                    <pic:cNvPr id="1468285281" name="Picture 4" descr="A screenshot of a computer&#10;&#10;Description automatically generated"/>
+                    <pic:cNvPicPr>
+                      <a:picLocks noChangeAspect="1" noChangeArrowheads="1"/>
+                    </pic:cNvPicPr>
+                  </pic:nvPicPr>
+                  <pic:blipFill>
+                    <a:blip r:embed="rId22" cstate="print">
+                      <a:extLst>
+                        <a:ext uri="{28A0092B-C50C-407E-A947-70E740481C1C}">
+                          <a14:useLocalDpi xmlns:a14="http://schemas.microsoft.com/office/drawing/2010/main" val="0"/>
+                        </a:ext>
+                      </a:extLst>
+                    </a:blip>
+                    <a:srcRect/>
+                    <a:stretch>
+                      <a:fillRect/>
+                    </a:stretch>
+                  </pic:blipFill>
+                  <pic:spPr bwMode="auto">
+                    <a:xfrm>
+                      <a:off x="0" y="0"/>
+                      <a:ext cx="6494689" cy="3348651"/>
+                    </a:xfrm>
+                    <a:prstGeom prst="rect">
+                      <a:avLst/>
+                    </a:prstGeom>
+                    <a:noFill/>
+                    <a:ln>
+                      <a:noFill/>
+                    </a:ln>
+                  </pic:spPr>
+                </pic:pic>
+              </a:graphicData>
+            </a:graphic>
+          </wp:inline>
+        </w:drawing>
+      </w:r>
+    </w:p>
+    <w:p>
+      <w:pPr>
+        <w:rPr>
+          <w:b/>
+          <w:bCs/>
+          <w:lang w:val="en-US"/>
+        </w:rPr>
+      </w:pPr>
+    </w:p>
+    <w:p>
+      <w:pPr>
+        <w:rPr>
+          <w:b/>
+          <w:bCs/>
+          <w:lang w:val="en-US"/>
+        </w:rPr>
+      </w:pPr>
+      <w:r>
+        <w:rPr>
+          <w:noProof/>
+        </w:rPr>
+        <w:lastRenderedPageBreak/>
+        <w:drawing>
+          <wp:inline distT="0" distB="0" distL="0" distR="0" wp14:anchorId="5B639276" wp14:editId="559FCEE2">
+            <wp:extent cx="6469893" cy="3335866"/>
+            <wp:effectExtent l="0" t="0" r="7620" b="0"/>
+            <wp:docPr id="1839216653" name="Picture 5" descr="A login page with a chair and hat&#10;&#10;Description automatically generated"/>
+            <wp:cNvGraphicFramePr>
+              <a:graphicFrameLocks xmlns:a="http://schemas.openxmlformats.org/drawingml/2006/main" noChangeAspect="1"/>
+            </wp:cNvGraphicFramePr>
+            <a:graphic xmlns:a="http://schemas.openxmlformats.org/drawingml/2006/main">
+              <a:graphicData uri="http://schemas.openxmlformats.org/drawingml/2006/picture">
+                <pic:pic xmlns:pic="http://schemas.openxmlformats.org/drawingml/2006/picture">
+                  <pic:nvPicPr>
+                    <pic:cNvPr id="1839216653" name="Picture 5" descr="A login page with a chair and hat&#10;&#10;Description automatically generated"/>
+                    <pic:cNvPicPr>
+                      <a:picLocks noChangeAspect="1" noChangeArrowheads="1"/>
+                    </pic:cNvPicPr>
+                  </pic:nvPicPr>
+                  <pic:blipFill>
+                    <a:blip r:embed="rId23" cstate="print">
+                      <a:extLst>
+                        <a:ext uri="{28A0092B-C50C-407E-A947-70E740481C1C}">
+                          <a14:useLocalDpi xmlns:a14="http://schemas.microsoft.com/office/drawing/2010/main" val="0"/>
+                        </a:ext>
+                      </a:extLst>
+                    </a:blip>
+                    <a:srcRect/>
+                    <a:stretch>
+                      <a:fillRect/>
+                    </a:stretch>
+                  </pic:blipFill>
+                  <pic:spPr bwMode="auto">
+                    <a:xfrm>
+                      <a:off x="0" y="0"/>
+                      <a:ext cx="6476237" cy="3339137"/>
+                    </a:xfrm>
+                    <a:prstGeom prst="rect">
+                      <a:avLst/>
+                    </a:prstGeom>
+                    <a:noFill/>
+                    <a:ln>
+                      <a:noFill/>
+                    </a:ln>
+                  </pic:spPr>
+                </pic:pic>
+              </a:graphicData>
+            </a:graphic>
+          </wp:inline>
+        </w:drawing>
+      </w:r>
+    </w:p>
+    <w:p>
+      <w:pPr>
+        <w:rPr>
+          <w:b/>
+          <w:bCs/>
+          <w:lang w:val="en-US"/>
+        </w:rPr>
+      </w:pPr>
+    </w:p>
+    <w:p>
+      <w:pPr>
+        <w:rPr>
+          <w:b/>
+          <w:bCs/>
+          <w:lang w:val="en-US"/>
+        </w:rPr>
+      </w:pPr>
+    </w:p>
+    <w:p>
+      <w:pPr>
+        <w:rPr>
+          <w:b/>
+          <w:bCs/>
+          <w:lang w:val="en-US"/>
+        </w:rPr>
+      </w:pPr>
+    </w:p>
+    <w:p>
+      <w:pPr>
+        <w:rPr>
+          <w:b/>
+          <w:bCs/>
+          <w:lang w:val="en-US"/>
+        </w:rPr>
+      </w:pPr>
+      <w:r>
+        <w:rPr>
+          <w:noProof/>
+        </w:rPr>
+        <w:drawing>
+          <wp:inline distT="0" distB="0" distL="0" distR="0" wp14:anchorId="5D9D001A" wp14:editId="74CC1DCA">
+            <wp:extent cx="6552000" cy="3378200"/>
+            <wp:effectExtent l="0" t="0" r="1270" b="0"/>
+            <wp:docPr id="1594797986" name="Picture 7" descr="A screen shot of a computer&#10;&#10;Description automatically generated"/>
+            <wp:cNvGraphicFramePr>
+              <a:graphicFrameLocks xmlns:a="http://schemas.openxmlformats.org/drawingml/2006/main" noChangeAspect="1"/>
+            </wp:cNvGraphicFramePr>
+            <a:graphic xmlns:a="http://schemas.openxmlformats.org/drawingml/2006/main">
+              <a:graphicData uri="http://schemas.openxmlformats.org/drawingml/2006/picture">
+                <pic:pic xmlns:pic="http://schemas.openxmlformats.org/drawingml/2006/picture">
+                  <pic:nvPicPr>
+                    <pic:cNvPr id="1594797986" name="Picture 7" descr="A screen shot of a computer&#10;&#10;Description automatically generated"/>
+                    <pic:cNvPicPr>
+                      <a:picLocks noChangeAspect="1" noChangeArrowheads="1"/>
+                    </pic:cNvPicPr>
+                  </pic:nvPicPr>
+                  <pic:blipFill>
+                    <a:blip r:embed="rId24" cstate="print">
+                      <a:extLst>
+                        <a:ext uri="{28A0092B-C50C-407E-A947-70E740481C1C}">
+                          <a14:useLocalDpi xmlns:a14="http://schemas.microsoft.com/office/drawing/2010/main" val="0"/>
+                        </a:ext>
+                      </a:extLst>
+                    </a:blip>
+                    <a:srcRect/>
+                    <a:stretch>
+                      <a:fillRect/>
+                    </a:stretch>
+                  </pic:blipFill>
+                  <pic:spPr bwMode="auto">
+                    <a:xfrm>
+                      <a:off x="0" y="0"/>
+                      <a:ext cx="6567358" cy="3386119"/>
+                    </a:xfrm>
+                    <a:prstGeom prst="rect">
+                      <a:avLst/>
+                    </a:prstGeom>
+                    <a:noFill/>
+                    <a:ln>
+                      <a:noFill/>
+                    </a:ln>
+                  </pic:spPr>
+                </pic:pic>
+              </a:graphicData>
+            </a:graphic>
+          </wp:inline>
+        </w:drawing>
+      </w:r>
+    </w:p>
+    <w:p>
+      <w:pPr>
+        <w:rPr>
+          <w:b/>
+          <w:bCs/>
+          <w:lang w:val="en-US"/>
+        </w:rPr>
+      </w:pPr>
+      <w:r>
+        <w:rPr>
+          <w:b/>
+          <w:bCs/>
+          <w:noProof/>
+          <w:lang w:val="en-US"/>
+        </w:rPr>
+        <w:lastRenderedPageBreak/>
+        <w:drawing>
+          <wp:inline distT="0" distB="0" distL="0" distR="0" wp14:anchorId="44D8BED6" wp14:editId="769D60D7">
+            <wp:extent cx="5943600" cy="6273800"/>
+            <wp:effectExtent l="0" t="0" r="0" b="0"/>
+            <wp:docPr id="583078886" name="Picture 8"/>
+            <wp:cNvGraphicFramePr>
+              <a:graphicFrameLocks xmlns:a="http://schemas.openxmlformats.org/drawingml/2006/main" noChangeAspect="1"/>
+            </wp:cNvGraphicFramePr>
+            <a:graphic xmlns:a="http://schemas.openxmlformats.org/drawingml/2006/main">
+              <a:graphicData uri="http://schemas.openxmlformats.org/drawingml/2006/picture">
+                <pic:pic xmlns:pic="http://schemas.openxmlformats.org/drawingml/2006/picture">
+                  <pic:nvPicPr>
+                    <pic:cNvPr id="0" name="Picture 15"/>
+                    <pic:cNvPicPr>
+                      <a:picLocks noChangeAspect="1" noChangeArrowheads="1"/>
+                    </pic:cNvPicPr>
+                  </pic:nvPicPr>
+                  <pic:blipFill>
+                    <a:blip r:embed="rId25" cstate="print">
+                      <a:extLst>
+                        <a:ext uri="{28A0092B-C50C-407E-A947-70E740481C1C}">
+                          <a14:useLocalDpi xmlns:a14="http://schemas.microsoft.com/office/drawing/2010/main" val="0"/>
+                        </a:ext>
+                      </a:extLst>
+                    </a:blip>
+                    <a:srcRect/>
+                    <a:stretch>
+                      <a:fillRect/>
+                    </a:stretch>
+                  </pic:blipFill>
+                  <pic:spPr bwMode="auto">
+                    <a:xfrm>
+                      <a:off x="0" y="0"/>
+                      <a:ext cx="5943600" cy="6273800"/>
+                    </a:xfrm>
+                    <a:prstGeom prst="rect">
+                      <a:avLst/>
+                    </a:prstGeom>
+                    <a:noFill/>
+                    <a:ln>
+                      <a:noFill/>
+                    </a:ln>
+                  </pic:spPr>
+                </pic:pic>
+              </a:graphicData>
+            </a:graphic>
+          </wp:inline>
+        </w:drawing>
+      </w:r>
+      <w:r>
+        <w:rPr>
+          <w:b/>
+          <w:bCs/>
+          <w:noProof/>
+          <w:lang w:val="en-US"/>
+        </w:rPr>
+        <w:lastRenderedPageBreak/>
+        <w:drawing>
+          <wp:inline distT="0" distB="0" distL="0" distR="0" wp14:anchorId="0883657A" wp14:editId="7FD7030F">
+            <wp:extent cx="5943600" cy="5943600"/>
+            <wp:effectExtent l="0" t="0" r="0" b="0"/>
+            <wp:docPr id="1746360975" name="Picture 9"/>
+            <wp:cNvGraphicFramePr>
+              <a:graphicFrameLocks xmlns:a="http://schemas.openxmlformats.org/drawingml/2006/main" noChangeAspect="1"/>
+            </wp:cNvGraphicFramePr>
+            <a:graphic xmlns:a="http://schemas.openxmlformats.org/drawingml/2006/main">
+              <a:graphicData uri="http://schemas.openxmlformats.org/drawingml/2006/picture">
+                <pic:pic xmlns:pic="http://schemas.openxmlformats.org/drawingml/2006/picture">
+                  <pic:nvPicPr>
+                    <pic:cNvPr id="0" name="Picture 16"/>
+                    <pic:cNvPicPr>
+                      <a:picLocks noChangeAspect="1" noChangeArrowheads="1"/>
+                    </pic:cNvPicPr>
+                  </pic:nvPicPr>
+                  <pic:blipFill>
+                    <a:blip r:embed="rId26" cstate="print">
+                      <a:extLst>
+                        <a:ext uri="{28A0092B-C50C-407E-A947-70E740481C1C}">
+                          <a14:useLocalDpi xmlns:a14="http://schemas.microsoft.com/office/drawing/2010/main" val="0"/>
+                        </a:ext>
+                      </a:extLst>
+                    </a:blip>
+                    <a:srcRect/>
+                    <a:stretch>
+                      <a:fillRect/>
+                    </a:stretch>
+                  </pic:blipFill>
+                  <pic:spPr bwMode="auto">
+                    <a:xfrm>
+                      <a:off x="0" y="0"/>
+                      <a:ext cx="5943600" cy="5943600"/>
+                    </a:xfrm>
+                    <a:prstGeom prst="rect">
+                      <a:avLst/>
+                    </a:prstGeom>
+                    <a:noFill/>
+                    <a:ln>
+                      <a:noFill/>
+                    </a:ln>
+                  </pic:spPr>
+                </pic:pic>
+              </a:graphicData>
+            </a:graphic>
+          </wp:inline>
+        </w:drawing>
+      </w:r>
+    </w:p>
+    <w:p>
+      <w:pPr>
+        <w:rPr>
+          <w:b/>
+          <w:bCs/>
+          <w:lang w:val="en-US"/>
+        </w:rPr>
+      </w:pPr>
+    </w:p>
+    <w:p>
+      <w:pPr>
+        <w:rPr>
+          <w:b/>
+          <w:bCs/>
+          <w:lang w:val="en-US"/>
+        </w:rPr>
+      </w:pPr>
+    </w:p>
+    <w:p>
+      <w:pPr>
+        <w:rPr>
+          <w:b/>
+          <w:bCs/>
+          <w:lang w:val="en-US"/>
+        </w:rPr>
+      </w:pPr>
+    </w:p>
+    <w:p>
+      <w:pPr>
+        <w:pStyle w:val="Heading2"/>
+      </w:pPr>
+      <w:r>
+        <w:t>Appendix I</w:t>
+      </w:r>
+      <w:r>
+        <w:t>:</w:t>
+      </w:r>
+    </w:p>
+    <w:p>
+      <w:pPr>
+        <w:pStyle w:val="ListParagraph"/>
+        <w:numPr>
+          <w:ilvl w:val="0"/>
+          <w:numId w:val="11"/>
+        </w:numPr>
+        <w:rPr>
+          <w:lang w:val="en-US"/>
+        </w:rPr>
+      </w:pPr>
+      <w:hyperlink r:id="rId27" w:history="1">
+        <w:r>
+          <w:rPr>
+            <w:rStyle w:val="Hyperlink"/>
+          </w:rPr>
+          <w:t>UML Class Diagram Tutorial (visual-paradigm.com)</w:t>
+        </w:r>
+      </w:hyperlink>
+    </w:p>
+    <w:p>
+      <w:pPr>
+        <w:pStyle w:val="ListParagraph"/>
+        <w:numPr>
+          <w:ilvl w:val="0"/>
+          <w:numId w:val="11"/>
+        </w:numPr>
+        <w:rPr>
+          <w:lang w:val="en-US"/>
+        </w:rPr>
+      </w:pPr>
+      <w:hyperlink r:id="rId28" w:history="1">
+        <w:r>
+          <w:rPr>
+            <w:rStyle w:val="Hyperlink"/>
+          </w:rPr>
+          <w:t>Class Diagram | Unified Modeling Language (UML) - GeeksforGeeks</w:t>
+        </w:r>
+      </w:hyperlink>
+    </w:p>
+    <w:p>
+      <w:pPr>
+        <w:pStyle w:val="ListParagraph"/>
+        <w:numPr>
+          <w:ilvl w:val="0"/>
+          <w:numId w:val="11"/>
+        </w:numPr>
+        <w:rPr>
+          <w:lang w:val="en-US"/>
+        </w:rPr>
+      </w:pPr>
+      <w:hyperlink r:id="rId29" w:history="1">
+        <w:r>
+          <w:rPr>
+            <w:rStyle w:val="Hyperlink"/>
+          </w:rPr>
+          <w:t>Entity Relationship Diagrams with draw.io - draw.io (drawio-app.com)</w:t>
+        </w:r>
+      </w:hyperlink>
+    </w:p>
+    <w:p>
+      <w:pPr>
+        <w:pStyle w:val="ListParagraph"/>
+        <w:numPr>
+          <w:ilvl w:val="0"/>
+          <w:numId w:val="11"/>
+        </w:numPr>
+        <w:rPr>
+          <w:lang w:val="en-US"/>
+        </w:rPr>
+      </w:pPr>
+      <w:hyperlink r:id="rId30" w:history="1">
+        <w:r>
+          <w:rPr>
+            <w:rStyle w:val="Hyperlink"/>
+          </w:rPr>
+          <w:t>E-Commerce Website UML Diagrams [Complete] | Itsourcecode.com</w:t>
+        </w:r>
+      </w:hyperlink>
+    </w:p>
     <w:sectPr>
-      <w:footerReference w:type="default" r:id="rId16"/>
+      <w:footerReference w:type="default" r:id="rId31"/>
       <w:pgSz w:w="12240" w:h="15840"/>
       <w:pgMar w:top="1440" w:right="1440" w:bottom="1440" w:left="1440" w:header="708" w:footer="708" w:gutter="0"/>
       <w:pgBorders w:offsetFrom="page">
@@ -5572,6 +6578,119 @@
     </w:lvl>
   </w:abstractNum>
   <w:abstractNum w:abstractNumId="7" w15:restartNumberingAfterBreak="0">
+    <w:nsid w:val="4B8F67B2"/>
+    <w:multiLevelType w:val="hybridMultilevel"/>
+    <w:tmpl w:val="E64453D2"/>
+    <w:lvl w:ilvl="0" w:tplc="20000001">
+      <w:start w:val="1"/>
+      <w:numFmt w:val="bullet"/>
+      <w:lvlText w:val=""/>
+      <w:lvlJc w:val="left"/>
+      <w:pPr>
+        <w:ind w:left="720" w:hanging="360"/>
+      </w:pPr>
+      <w:rPr>
+        <w:rFonts w:ascii="Symbol" w:hAnsi="Symbol" w:hint="default"/>
+      </w:rPr>
+    </w:lvl>
+    <w:lvl w:ilvl="1" w:tplc="20000003" w:tentative="1">
+      <w:start w:val="1"/>
+      <w:numFmt w:val="bullet"/>
+      <w:lvlText w:val="o"/>
+      <w:lvlJc w:val="left"/>
+      <w:pPr>
+        <w:ind w:left="1440" w:hanging="360"/>
+      </w:pPr>
+      <w:rPr>
+        <w:rFonts w:ascii="Courier New" w:hAnsi="Courier New" w:cs="Courier New" w:hint="default"/>
+      </w:rPr>
+    </w:lvl>
+    <w:lvl w:ilvl="2" w:tplc="20000005" w:tentative="1">
+      <w:start w:val="1"/>
+      <w:numFmt w:val="bullet"/>
+      <w:lvlText w:val=""/>
+      <w:lvlJc w:val="left"/>
+      <w:pPr>
+        <w:ind w:left="2160" w:hanging="360"/>
+      </w:pPr>
+      <w:rPr>
+        <w:rFonts w:ascii="Wingdings" w:hAnsi="Wingdings" w:hint="default"/>
+      </w:rPr>
+    </w:lvl>
+    <w:lvl w:ilvl="3" w:tplc="20000001" w:tentative="1">
+      <w:start w:val="1"/>
+      <w:numFmt w:val="bullet"/>
+      <w:lvlText w:val=""/>
+      <w:lvlJc w:val="left"/>
+      <w:pPr>
+        <w:ind w:left="2880" w:hanging="360"/>
+      </w:pPr>
+      <w:rPr>
+        <w:rFonts w:ascii="Symbol" w:hAnsi="Symbol" w:hint="default"/>
+      </w:rPr>
+    </w:lvl>
+    <w:lvl w:ilvl="4" w:tplc="20000003" w:tentative="1">
+      <w:start w:val="1"/>
+      <w:numFmt w:val="bullet"/>
+      <w:lvlText w:val="o"/>
+      <w:lvlJc w:val="left"/>
+      <w:pPr>
+        <w:ind w:left="3600" w:hanging="360"/>
+      </w:pPr>
+      <w:rPr>
+        <w:rFonts w:ascii="Courier New" w:hAnsi="Courier New" w:cs="Courier New" w:hint="default"/>
+      </w:rPr>
+    </w:lvl>
+    <w:lvl w:ilvl="5" w:tplc="20000005" w:tentative="1">
+      <w:start w:val="1"/>
+      <w:numFmt w:val="bullet"/>
+      <w:lvlText w:val=""/>
+      <w:lvlJc w:val="left"/>
+      <w:pPr>
+        <w:ind w:left="4320" w:hanging="360"/>
+      </w:pPr>
+      <w:rPr>
+        <w:rFonts w:ascii="Wingdings" w:hAnsi="Wingdings" w:hint="default"/>
+      </w:rPr>
+    </w:lvl>
+    <w:lvl w:ilvl="6" w:tplc="20000001" w:tentative="1">
+      <w:start w:val="1"/>
+      <w:numFmt w:val="bullet"/>
+      <w:lvlText w:val=""/>
+      <w:lvlJc w:val="left"/>
+      <w:pPr>
+        <w:ind w:left="5040" w:hanging="360"/>
+      </w:pPr>
+      <w:rPr>
+        <w:rFonts w:ascii="Symbol" w:hAnsi="Symbol" w:hint="default"/>
+      </w:rPr>
+    </w:lvl>
+    <w:lvl w:ilvl="7" w:tplc="20000003" w:tentative="1">
+      <w:start w:val="1"/>
+      <w:numFmt w:val="bullet"/>
+      <w:lvlText w:val="o"/>
+      <w:lvlJc w:val="left"/>
+      <w:pPr>
+        <w:ind w:left="5760" w:hanging="360"/>
+      </w:pPr>
+      <w:rPr>
+        <w:rFonts w:ascii="Courier New" w:hAnsi="Courier New" w:cs="Courier New" w:hint="default"/>
+      </w:rPr>
+    </w:lvl>
+    <w:lvl w:ilvl="8" w:tplc="20000005" w:tentative="1">
+      <w:start w:val="1"/>
+      <w:numFmt w:val="bullet"/>
+      <w:lvlText w:val=""/>
+      <w:lvlJc w:val="left"/>
+      <w:pPr>
+        <w:ind w:left="6480" w:hanging="360"/>
+      </w:pPr>
+      <w:rPr>
+        <w:rFonts w:ascii="Wingdings" w:hAnsi="Wingdings" w:hint="default"/>
+      </w:rPr>
+    </w:lvl>
+  </w:abstractNum>
+  <w:abstractNum w:abstractNumId="8" w15:restartNumberingAfterBreak="0">
     <w:nsid w:val="5AA648AF"/>
     <w:multiLevelType w:val="multilevel"/>
     <w:tmpl w:val="E19E26B0"/>
@@ -5720,7 +6839,7 @@
       </w:rPr>
     </w:lvl>
   </w:abstractNum>
-  <w:abstractNum w:abstractNumId="8" w15:restartNumberingAfterBreak="0">
+  <w:abstractNum w:abstractNumId="9" w15:restartNumberingAfterBreak="0">
     <w:nsid w:val="7BDE53C4"/>
     <w:multiLevelType w:val="multilevel"/>
     <w:tmpl w:val="AE00B898"/>
@@ -5869,7 +6988,7 @@
       </w:rPr>
     </w:lvl>
   </w:abstractNum>
-  <w:abstractNum w:abstractNumId="9" w15:restartNumberingAfterBreak="0">
+  <w:abstractNum w:abstractNumId="10" w15:restartNumberingAfterBreak="0">
     <w:nsid w:val="7D946551"/>
     <w:multiLevelType w:val="multilevel"/>
     <w:tmpl w:val="3732F0EA"/>
@@ -5987,7 +7106,7 @@
     <w:abstractNumId w:val="0"/>
   </w:num>
   <w:num w:numId="2" w16cid:durableId="1815684416">
-    <w:abstractNumId w:val="9"/>
+    <w:abstractNumId w:val="10"/>
   </w:num>
   <w:num w:numId="3" w16cid:durableId="131680576">
     <w:abstractNumId w:val="5"/>
@@ -5999,19 +7118,22 @@
     <w:abstractNumId w:val="6"/>
   </w:num>
   <w:num w:numId="6" w16cid:durableId="235670972">
-    <w:abstractNumId w:val="8"/>
+    <w:abstractNumId w:val="9"/>
   </w:num>
   <w:num w:numId="7" w16cid:durableId="1103377909">
     <w:abstractNumId w:val="4"/>
   </w:num>
   <w:num w:numId="8" w16cid:durableId="322776749">
-    <w:abstractNumId w:val="7"/>
+    <w:abstractNumId w:val="8"/>
   </w:num>
   <w:num w:numId="9" w16cid:durableId="521630057">
     <w:abstractNumId w:val="3"/>
   </w:num>
   <w:num w:numId="10" w16cid:durableId="1071973204">
     <w:abstractNumId w:val="2"/>
+  </w:num>
+  <w:num w:numId="11" w16cid:durableId="1156916895">
+    <w:abstractNumId w:val="7"/>
   </w:num>
 </w:numbering>
 </file>
@@ -6487,7 +7609,6 @@
     <w:next w:val="Normal"/>
     <w:link w:val="Heading3Char"/>
     <w:uiPriority w:val="9"/>
-    <w:semiHidden/>
     <w:unhideWhenUsed/>
     <w:qFormat/>
     <w:rsid w:val="00D563F4"/>
@@ -6639,7 +7760,6 @@
   <w:style w:type="character" w:default="1" w:styleId="DefaultParagraphFont">
     <w:name w:val="Default Paragraph Font"/>
     <w:uiPriority w:val="1"/>
-    <w:semiHidden/>
     <w:unhideWhenUsed/>
   </w:style>
   <w:style w:type="table" w:default="1" w:styleId="TableNormal">
@@ -6837,7 +7957,6 @@
     <w:basedOn w:val="DefaultParagraphFont"/>
     <w:link w:val="Heading3"/>
     <w:uiPriority w:val="9"/>
-    <w:semiHidden/>
     <w:rsid w:val="00D563F4"/>
     <w:rPr>
       <w:rFonts w:eastAsiaTheme="majorEastAsia" w:cstheme="majorBidi"/>
@@ -7269,6 +8388,29 @@
       <w14:ligatures w14:val="none"/>
     </w:rPr>
   </w:style>
+  <w:style w:type="character" w:styleId="Hyperlink">
+    <w:name w:val="Hyperlink"/>
+    <w:basedOn w:val="DefaultParagraphFont"/>
+    <w:uiPriority w:val="99"/>
+    <w:unhideWhenUsed/>
+    <w:rsid w:val="00795E70"/>
+    <w:rPr>
+      <w:color w:val="0563C1" w:themeColor="hyperlink"/>
+      <w:u w:val="single"/>
+    </w:rPr>
+  </w:style>
+  <w:style w:type="character" w:styleId="UnresolvedMention">
+    <w:name w:val="Unresolved Mention"/>
+    <w:basedOn w:val="DefaultParagraphFont"/>
+    <w:uiPriority w:val="99"/>
+    <w:semiHidden/>
+    <w:unhideWhenUsed/>
+    <w:rsid w:val="00795E70"/>
+    <w:rPr>
+      <w:color w:val="605E5C"/>
+      <w:shd w:val="clear" w:color="auto" w:fill="E1DFDD"/>
+    </w:rPr>
+  </w:style>
 </w:styles>
 </file>
 

</xml_diff>